<commit_message>
updated CV and pdf of CV file
</commit_message>
<xml_diff>
--- a/lam_cv_web.docx
+++ b/lam_cv_web.docx
@@ -12,6 +12,8 @@
           <w:szCs w:val="40"/>
         </w:rPr>
       </w:pPr>
+      <w:bookmarkStart w:id="0" w:name="_GoBack"/>
+      <w:bookmarkEnd w:id="0"/>
       <w:r>
         <w:rPr>
           <w:rFonts w:ascii="Myriad Pro" w:hAnsi="Myriad Pro"/>
@@ -1345,23 +1347,23 @@
           <w:sz w:val="20"/>
           <w:szCs w:val="20"/>
         </w:rPr>
-        <w:t>Lam, C. (</w:t>
-      </w:r>
-      <w:r>
-        <w:rPr>
-          <w:rFonts w:ascii="Helvetica" w:hAnsi="Helvetica"/>
-          <w:sz w:val="20"/>
-          <w:szCs w:val="20"/>
-        </w:rPr>
-        <w:t xml:space="preserve">In Press, </w:t>
-      </w:r>
-      <w:r>
-        <w:rPr>
-          <w:rFonts w:ascii="Helvetica" w:hAnsi="Helvetica"/>
-          <w:sz w:val="20"/>
-          <w:szCs w:val="20"/>
-        </w:rPr>
-        <w:t>December 2014</w:t>
+        <w:t xml:space="preserve">Lam, C. </w:t>
+      </w:r>
+      <w:r>
+        <w:rPr>
+          <w:rFonts w:ascii="Helvetica" w:hAnsi="Helvetica"/>
+          <w:sz w:val="20"/>
+          <w:szCs w:val="20"/>
+        </w:rPr>
+        <w:t>(</w:t>
+      </w:r>
+      <w:r>
+        <w:rPr>
+          <w:rFonts w:ascii="Helvetica" w:hAnsi="Helvetica"/>
+          <w:sz w:val="20"/>
+          <w:szCs w:val="20"/>
+        </w:rPr>
+        <w:t>2014</w:t>
       </w:r>
       <w:r>
         <w:rPr>
@@ -5764,8 +5766,6 @@
           <w:szCs w:val="22"/>
         </w:rPr>
       </w:pPr>
-      <w:bookmarkStart w:id="0" w:name="_GoBack"/>
-      <w:bookmarkEnd w:id="0"/>
       <w:r>
         <w:rPr>
           <w:rFonts w:ascii="Helvetica" w:hAnsi="Helvetica" w:cs="Big Caslon"/>
@@ -6134,6 +6134,121 @@
         <w:gridCol w:w="767"/>
         <w:gridCol w:w="9061"/>
       </w:tblGrid>
+      <w:tr>
+        <w:trPr>
+          <w:trHeight w:val="223"/>
+        </w:trPr>
+        <w:tc>
+          <w:tcPr>
+            <w:tcW w:w="767" w:type="dxa"/>
+          </w:tcPr>
+          <w:p>
+            <w:pPr>
+              <w:keepNext/>
+              <w:rPr>
+                <w:rFonts w:ascii="Helvetica" w:hAnsi="Helvetica"/>
+                <w:sz w:val="20"/>
+                <w:szCs w:val="20"/>
+              </w:rPr>
+            </w:pPr>
+            <w:r>
+              <w:rPr>
+                <w:rFonts w:ascii="Helvetica" w:hAnsi="Helvetica"/>
+                <w:sz w:val="20"/>
+                <w:szCs w:val="20"/>
+              </w:rPr>
+              <w:t xml:space="preserve">2014: </w:t>
+            </w:r>
+          </w:p>
+          <w:p>
+            <w:pPr>
+              <w:keepNext/>
+              <w:rPr>
+                <w:rFonts w:ascii="Helvetica" w:hAnsi="Helvetica"/>
+                <w:sz w:val="20"/>
+                <w:szCs w:val="20"/>
+              </w:rPr>
+            </w:pPr>
+          </w:p>
+        </w:tc>
+        <w:tc>
+          <w:tcPr>
+            <w:tcW w:w="9061" w:type="dxa"/>
+          </w:tcPr>
+          <w:p>
+            <w:pPr>
+              <w:keepNext/>
+              <w:ind w:left="673"/>
+              <w:rPr>
+                <w:rFonts w:ascii="Helvetica" w:hAnsi="Helvetica"/>
+                <w:sz w:val="20"/>
+                <w:szCs w:val="20"/>
+              </w:rPr>
+            </w:pPr>
+            <w:r>
+              <w:rPr>
+                <w:rFonts w:ascii="Helvetica" w:hAnsi="Helvetica"/>
+                <w:sz w:val="20"/>
+                <w:szCs w:val="20"/>
+              </w:rPr>
+              <w:t xml:space="preserve">$5000 [Active] – University of North Texas, Scholarly and Creative Activities Grant. </w:t>
+            </w:r>
+          </w:p>
+          <w:p>
+            <w:pPr>
+              <w:keepNext/>
+              <w:ind w:left="673"/>
+              <w:rPr>
+                <w:rFonts w:ascii="Helvetica" w:hAnsi="Helvetica"/>
+                <w:i/>
+                <w:sz w:val="20"/>
+                <w:szCs w:val="20"/>
+              </w:rPr>
+            </w:pPr>
+            <w:r>
+              <w:rPr>
+                <w:rFonts w:ascii="Helvetica" w:hAnsi="Helvetica"/>
+                <w:i/>
+                <w:sz w:val="20"/>
+                <w:szCs w:val="20"/>
+              </w:rPr>
+              <w:t xml:space="preserve">The role of media choice training on reducing social loafing </w:t>
+            </w:r>
+            <w:proofErr w:type="gramStart"/>
+            <w:r>
+              <w:rPr>
+                <w:rFonts w:ascii="Helvetica" w:hAnsi="Helvetica"/>
+                <w:i/>
+                <w:sz w:val="20"/>
+                <w:szCs w:val="20"/>
+              </w:rPr>
+              <w:t>in group</w:t>
+            </w:r>
+            <w:proofErr w:type="gramEnd"/>
+            <w:r>
+              <w:rPr>
+                <w:rFonts w:ascii="Helvetica" w:hAnsi="Helvetica"/>
+                <w:i/>
+                <w:sz w:val="20"/>
+                <w:szCs w:val="20"/>
+              </w:rPr>
+              <w:t xml:space="preserve"> projects. </w:t>
+            </w:r>
+          </w:p>
+          <w:p>
+            <w:pPr>
+              <w:keepNext/>
+              <w:ind w:left="673"/>
+              <w:rPr>
+                <w:rFonts w:ascii="Helvetica" w:hAnsi="Helvetica"/>
+                <w:i/>
+                <w:sz w:val="20"/>
+                <w:szCs w:val="20"/>
+              </w:rPr>
+            </w:pPr>
+          </w:p>
+        </w:tc>
+      </w:tr>
       <w:tr>
         <w:trPr>
           <w:trHeight w:val="223"/>
@@ -6786,7 +6901,7 @@
         <w:sz w:val="16"/>
         <w:szCs w:val="16"/>
       </w:rPr>
-      <w:t>October 3</w:t>
+      <w:t>December 8</w:t>
     </w:r>
     <w:r>
       <w:rPr>
@@ -6794,7 +6909,7 @@
         <w:sz w:val="16"/>
         <w:szCs w:val="16"/>
       </w:rPr>
-      <w:t>0, 2014</w:t>
+      <w:t>, 2014</w:t>
     </w:r>
     <w:r>
       <w:rPr>

</xml_diff>